<commit_message>
updated manuscript based on revised submission
</commit_message>
<xml_diff>
--- a/manuscript/jcbs/submission 1/manuscript.docx
+++ b/manuscript/jcbs/submission 1/manuscript.docx
@@ -587,29 +587,17 @@
     </w:p>
     <w:p>
       <w:r>
-        <w:t xml:space="preserve">Data was taken from an existing, publicly available dataset of IRAP data </w:t>
-      </w:r>
-      <w:r>
-        <w:fldChar w:fldCharType="begin"/>
-      </w:r>
-      <w:r>
-        <w:instrText xml:space="preserve"> ADDIN ZOTERO_ITEM CSL_CITATION {"citationID":"ned0rxUt","properties":{"formattedCitation":"(osf.io/v3twe; see Hussey &amp; Drake, 2020)","plainCitation":"(osf.io/v3twe; see Hussey &amp; Drake, 2020)","noteIndex":0},"citationItems":[{"id":12684,"uris":["http://zotero.org/users/1687755/items/MU3ZSDRR"],"itemData":{"id":12684,"type":"article-journal","abstract":"Evidence for the IRAP’s reliability and validity is mixed, with one meta-analysis concluding it has good criterion validity and potential for clinical assessment, and two others concluding that it demonstrates low reliability. Here, we extend this evidence base through meta-analyses of all published and unpublished studies conducted in two labs. Individual participant data was used to estimate both internal consistency and test-retest reliability across a large number of domains (k = 16) and participants (N = 1576). Results suggest that internal consistency is poor (α = .51, 95% CI [.46, .56]) and test-retest reliability is very poor (ICC = .20, 95% CI [.05, .34]). We conclude that researchers should be very cautious about choosing to employ the IRAP or when interpreting its results.","container-title":"Preprint","DOI":"10.31234/osf.io/ge3k7","note":"publisher: PsyArXiv","source":"psyarxiv.com","title":"The Implicit Relational Assessment Procedure demonstrates poor internal consistency and test-retest reliability: A meta-analysis","URL":"https://psyarxiv.com/ge3k7/","author":[{"family":"Hussey","given":"Ian"},{"family":"Drake","given":"Chad E."}],"accessed":{"date-parts":[["2020",6,12]]},"issued":{"date-parts":[["2020"]]}},"prefix":"osf.io/v3twe; see "}],"schema":"https://github.com/citation-style-language/schema/raw/master/csl-citation.json"} </w:instrText>
-      </w:r>
-      <w:r>
-        <w:fldChar w:fldCharType="separate"/>
-      </w:r>
-      <w:r>
-        <w:t>(osf.io/v3twe; see Hussey &amp; Drake, 2020)</w:t>
-      </w:r>
-      <w:r>
-        <w:fldChar w:fldCharType="end"/>
-      </w:r>
-      <w:r>
-        <w:t>. The current study therefore employs secondary analysis of existing data, with sample size being determined by data availability. Inclusion criteria were as follows: (1) The study must have included at least one standard IRAP (i.e., not variants such as the MT-</w:t>
+        <w:t>Data was taken from an existing, publicly available dataset of IRAP data</w:t>
+      </w:r>
+      <w:r>
+        <w:t xml:space="preserve"> [reference removed for peer review blinding on editor’s instruction]</w:t>
+      </w:r>
+      <w:r>
+        <w:t xml:space="preserve">. The current study therefore employs secondary analysis of existing data, with sample size being determined by data availability. Inclusion criteria were as follows: (1) The study must have included at least one standard IRAP </w:t>
       </w:r>
       <w:r>
         <w:lastRenderedPageBreak/>
-        <w:t xml:space="preserve">IRAP or Training IRAP); (2) The IRAP must employ single-word valenced attribute category stimuli (e.g., positive vs. negative). This did not include other more specific categorizations (e.g., masculine/feminine) or more elaborate propositions (e.g., ‘I can approach’ vs. ‘I cannot tolerate it’). This served to limit the differences between IRAPs to the domain being evaluated while keeping other aspects of the procedure relatively consistent; (3) The IRAP must have used ‘True’ and ‘False’ as response options within the procedure; (4) When a study employed multiple IRAPs within participants, only the first IRAP that each participant completed was included. Data from 12 IRAPs across 10 domains </w:t>
+        <w:t xml:space="preserve">(i.e., not variants such as the MT-IRAP or Training IRAP); (2) The IRAP must employ single-word valenced attribute category stimuli (e.g., positive vs. negative). This did not include other more specific categorizations (e.g., masculine/feminine) or more elaborate propositions (e.g., ‘I can approach’ vs. ‘I cannot tolerate it’). This served to limit the differences between IRAPs to the domain being evaluated while keeping other aspects of the procedure relatively consistent; (3) The IRAP must have used ‘True’ and ‘False’ as response options within the procedure; (4) When a study employed multiple IRAPs within participants, only the first IRAP that each participant completed was included. Data from 12 IRAPs across 10 domains </w:t>
       </w:r>
       <w:r>
         <w:t xml:space="preserve">using 12 stimuli sets </w:t>
@@ -4256,6 +4244,9 @@
     <w:p>
       <w:pPr>
         <w:pStyle w:val="Bibliography"/>
+        <w:rPr>
+          <w:rFonts w:cs="Times New Roman"/>
+        </w:rPr>
       </w:pPr>
       <w:r>
         <w:t xml:space="preserve"> </w:t>
@@ -4270,617 +4261,974 @@
         <w:fldChar w:fldCharType="separate"/>
       </w:r>
       <w:r>
+        <w:rPr>
+          <w:rFonts w:cs="Times New Roman"/>
+        </w:rPr>
         <w:t xml:space="preserve">Barnes-Holmes, D., Barnes-Holmes, Y., Stewart, I., &amp; Boles, S. (2010). A sketch of the Implicit Relational Assessment Procedure (IRAP) and the Relational Elaboration and Coherence (REC) model. </w:t>
       </w:r>
       <w:r>
         <w:rPr>
+          <w:rFonts w:cs="Times New Roman"/>
           <w:i/>
           <w:iCs/>
         </w:rPr>
         <w:t>The Psychological Record</w:t>
       </w:r>
       <w:r>
+        <w:rPr>
+          <w:rFonts w:cs="Times New Roman"/>
+        </w:rPr>
         <w:t xml:space="preserve">, </w:t>
       </w:r>
       <w:r>
         <w:rPr>
+          <w:rFonts w:cs="Times New Roman"/>
           <w:i/>
           <w:iCs/>
         </w:rPr>
         <w:t>60</w:t>
       </w:r>
       <w:r>
+        <w:rPr>
+          <w:rFonts w:cs="Times New Roman"/>
+        </w:rPr>
         <w:t>, 527–542.</w:t>
       </w:r>
     </w:p>
     <w:p>
       <w:pPr>
         <w:pStyle w:val="Bibliography"/>
+        <w:rPr>
+          <w:rFonts w:cs="Times New Roman"/>
+        </w:rPr>
       </w:pPr>
       <w:r>
+        <w:rPr>
+          <w:rFonts w:cs="Times New Roman"/>
+        </w:rPr>
         <w:t xml:space="preserve">Barnes-Holmes, D., &amp; Hussey, I. (2016). The functional-cognitive meta-theoretical framework: Reflections, possible clarifications and how to move forward. </w:t>
       </w:r>
       <w:r>
         <w:rPr>
+          <w:rFonts w:cs="Times New Roman"/>
           <w:i/>
           <w:iCs/>
         </w:rPr>
         <w:t>International Journal of Psychology</w:t>
       </w:r>
       <w:r>
+        <w:rPr>
+          <w:rFonts w:cs="Times New Roman"/>
+        </w:rPr>
         <w:t xml:space="preserve">, </w:t>
       </w:r>
       <w:r>
         <w:rPr>
+          <w:rFonts w:cs="Times New Roman"/>
           <w:i/>
           <w:iCs/>
         </w:rPr>
         <w:t>51</w:t>
       </w:r>
       <w:r>
+        <w:rPr>
+          <w:rFonts w:cs="Times New Roman"/>
+        </w:rPr>
         <w:t>(1), 50–57. https://doi.org/10.1002/ijop.12166</w:t>
       </w:r>
     </w:p>
     <w:p>
       <w:pPr>
         <w:pStyle w:val="Bibliography"/>
+        <w:rPr>
+          <w:rFonts w:cs="Times New Roman"/>
+        </w:rPr>
       </w:pPr>
       <w:r>
+        <w:rPr>
+          <w:rFonts w:cs="Times New Roman"/>
+        </w:rPr>
         <w:t xml:space="preserve">Bates, D., Mächler, M., Bolker, B., &amp; Walker, S. (2015). Fitting Linear Mixed-Effects Models Using lme4. </w:t>
       </w:r>
       <w:r>
         <w:rPr>
+          <w:rFonts w:cs="Times New Roman"/>
           <w:i/>
           <w:iCs/>
         </w:rPr>
         <w:t>Journal of Statistical Software</w:t>
       </w:r>
       <w:r>
+        <w:rPr>
+          <w:rFonts w:cs="Times New Roman"/>
+        </w:rPr>
         <w:t xml:space="preserve">, </w:t>
       </w:r>
       <w:r>
         <w:rPr>
+          <w:rFonts w:cs="Times New Roman"/>
           <w:i/>
           <w:iCs/>
         </w:rPr>
         <w:t>67</w:t>
       </w:r>
       <w:r>
+        <w:rPr>
+          <w:rFonts w:cs="Times New Roman"/>
+        </w:rPr>
         <w:t>(1), 1–48. https://doi.org/10.18637/jss.v067.i01</w:t>
       </w:r>
     </w:p>
     <w:p>
       <w:pPr>
         <w:pStyle w:val="Bibliography"/>
+        <w:rPr>
+          <w:rFonts w:cs="Times New Roman"/>
+        </w:rPr>
       </w:pPr>
       <w:r>
+        <w:rPr>
+          <w:rFonts w:cs="Times New Roman"/>
+        </w:rPr>
         <w:t xml:space="preserve">Blanton, H., &amp; Jaccard, J. (2006). Arbitrary metrics in psychology. </w:t>
       </w:r>
       <w:r>
         <w:rPr>
+          <w:rFonts w:cs="Times New Roman"/>
           <w:i/>
           <w:iCs/>
         </w:rPr>
         <w:t>American Psychologist</w:t>
       </w:r>
       <w:r>
+        <w:rPr>
+          <w:rFonts w:cs="Times New Roman"/>
+        </w:rPr>
         <w:t xml:space="preserve">, </w:t>
       </w:r>
       <w:r>
         <w:rPr>
+          <w:rFonts w:cs="Times New Roman"/>
           <w:i/>
           <w:iCs/>
         </w:rPr>
         <w:t>61</w:t>
       </w:r>
       <w:r>
+        <w:rPr>
+          <w:rFonts w:cs="Times New Roman"/>
+        </w:rPr>
         <w:t>(1), 27–41. https://doi.org/10.1037/0003-066X.61.1.27</w:t>
       </w:r>
     </w:p>
     <w:p>
       <w:pPr>
         <w:pStyle w:val="Bibliography"/>
+        <w:rPr>
+          <w:rFonts w:cs="Times New Roman"/>
+        </w:rPr>
       </w:pPr>
       <w:r>
+        <w:rPr>
+          <w:rFonts w:cs="Times New Roman"/>
+        </w:rPr>
         <w:t xml:space="preserve">Finn, M., Barnes-Holmes, D., Hussey, I., &amp; Graddy, J. (2016). Exploring the behavioral dynamics of the implicit relational assessment procedure: The impact of three types of introductory rules. </w:t>
       </w:r>
       <w:r>
         <w:rPr>
+          <w:rFonts w:cs="Times New Roman"/>
           <w:i/>
           <w:iCs/>
         </w:rPr>
         <w:t>The Psychological Record</w:t>
       </w:r>
       <w:r>
+        <w:rPr>
+          <w:rFonts w:cs="Times New Roman"/>
+        </w:rPr>
         <w:t xml:space="preserve">, </w:t>
       </w:r>
       <w:r>
         <w:rPr>
+          <w:rFonts w:cs="Times New Roman"/>
           <w:i/>
           <w:iCs/>
         </w:rPr>
         <w:t>66</w:t>
       </w:r>
       <w:r>
+        <w:rPr>
+          <w:rFonts w:cs="Times New Roman"/>
+        </w:rPr>
         <w:t>(2), 309–321. https://doi.org/10.1007/s40732-016-0173-4</w:t>
       </w:r>
     </w:p>
     <w:p>
       <w:pPr>
         <w:pStyle w:val="Bibliography"/>
+        <w:rPr>
+          <w:rFonts w:cs="Times New Roman"/>
+        </w:rPr>
       </w:pPr>
       <w:r>
+        <w:rPr>
+          <w:rFonts w:cs="Times New Roman"/>
+        </w:rPr>
         <w:t xml:space="preserve">Finn, M., Barnes-Holmes, D., &amp; McEnteggart, C. (2018). Exploring the single-trial-type-dominance-effect in the IRAP: Developing a differential arbitrarily applicable relational responding effects (DAARRE) model. </w:t>
       </w:r>
       <w:r>
         <w:rPr>
+          <w:rFonts w:cs="Times New Roman"/>
           <w:i/>
           <w:iCs/>
         </w:rPr>
         <w:t>The Psychological Record</w:t>
       </w:r>
       <w:r>
+        <w:rPr>
+          <w:rFonts w:cs="Times New Roman"/>
+        </w:rPr>
         <w:t xml:space="preserve">, </w:t>
       </w:r>
       <w:r>
         <w:rPr>
+          <w:rFonts w:cs="Times New Roman"/>
           <w:i/>
           <w:iCs/>
         </w:rPr>
         <w:t>68</w:t>
       </w:r>
       <w:r>
+        <w:rPr>
+          <w:rFonts w:cs="Times New Roman"/>
+        </w:rPr>
         <w:t>(1), 11–25. https://doi.org/10.1007/s40732-017-0262-z</w:t>
       </w:r>
     </w:p>
     <w:p>
       <w:pPr>
         <w:pStyle w:val="Bibliography"/>
+        <w:rPr>
+          <w:rFonts w:cs="Times New Roman"/>
+        </w:rPr>
       </w:pPr>
       <w:r>
+        <w:rPr>
+          <w:rFonts w:cs="Times New Roman"/>
+        </w:rPr>
         <w:t xml:space="preserve">Gawronski, B., &amp; De Houwer, J. (2011). Implicit measures in social and personality psychology. In C. M. Judd (Ed.), </w:t>
       </w:r>
       <w:r>
         <w:rPr>
+          <w:rFonts w:cs="Times New Roman"/>
           <w:i/>
           <w:iCs/>
         </w:rPr>
         <w:t>Handbook of research methods in social and personality psychology</w:t>
       </w:r>
       <w:r>
+        <w:rPr>
+          <w:rFonts w:cs="Times New Roman"/>
+        </w:rPr>
         <w:t xml:space="preserve"> (Vol. 2). Cambridge University Press. 10.1017/CBO9780511996481.016</w:t>
       </w:r>
     </w:p>
     <w:p>
       <w:pPr>
         <w:pStyle w:val="Bibliography"/>
+        <w:rPr>
+          <w:rFonts w:cs="Times New Roman"/>
+        </w:rPr>
       </w:pPr>
       <w:r>
+        <w:rPr>
+          <w:rFonts w:cs="Times New Roman"/>
+        </w:rPr>
         <w:lastRenderedPageBreak/>
         <w:t xml:space="preserve">Greenwald, A. G., &amp; Lai, C. K. (2020). Implicit Social Cognition. </w:t>
       </w:r>
       <w:r>
         <w:rPr>
+          <w:rFonts w:cs="Times New Roman"/>
           <w:i/>
           <w:iCs/>
         </w:rPr>
         <w:t>Annual Review of Psychology</w:t>
       </w:r>
       <w:r>
+        <w:rPr>
+          <w:rFonts w:cs="Times New Roman"/>
+        </w:rPr>
         <w:t xml:space="preserve">, </w:t>
       </w:r>
       <w:r>
         <w:rPr>
+          <w:rFonts w:cs="Times New Roman"/>
           <w:i/>
           <w:iCs/>
         </w:rPr>
         <w:t>71</w:t>
       </w:r>
       <w:r>
+        <w:rPr>
+          <w:rFonts w:cs="Times New Roman"/>
+        </w:rPr>
         <w:t>(1), 419–445. https://doi.org/10.1146/annurev-psych-010419-050837</w:t>
       </w:r>
     </w:p>
     <w:p>
       <w:pPr>
         <w:pStyle w:val="Bibliography"/>
+        <w:rPr>
+          <w:rFonts w:cs="Times New Roman"/>
+        </w:rPr>
       </w:pPr>
       <w:r>
+        <w:rPr>
+          <w:rFonts w:cs="Times New Roman"/>
+        </w:rPr>
         <w:t xml:space="preserve">Hughes, S., Barnes-Holmes, D., &amp; De Houwer, J. (2011). The dominance of associative theorizing in implicit attitude research: Propositional and behavioral alternatives. </w:t>
       </w:r>
       <w:r>
         <w:rPr>
+          <w:rFonts w:cs="Times New Roman"/>
           <w:i/>
           <w:iCs/>
         </w:rPr>
         <w:t>The Psychological Record</w:t>
       </w:r>
       <w:r>
+        <w:rPr>
+          <w:rFonts w:cs="Times New Roman"/>
+        </w:rPr>
         <w:t xml:space="preserve">, </w:t>
       </w:r>
       <w:r>
         <w:rPr>
+          <w:rFonts w:cs="Times New Roman"/>
           <w:i/>
           <w:iCs/>
         </w:rPr>
         <w:t>61</w:t>
       </w:r>
       <w:r>
+        <w:rPr>
+          <w:rFonts w:cs="Times New Roman"/>
+        </w:rPr>
         <w:t>(3), 465–498.</w:t>
       </w:r>
     </w:p>
     <w:p>
       <w:pPr>
         <w:pStyle w:val="Bibliography"/>
+        <w:rPr>
+          <w:rFonts w:cs="Times New Roman"/>
+        </w:rPr>
       </w:pPr>
       <w:r>
-        <w:t xml:space="preserve">Hughes, S., Barnes-Holmes, D., &amp; Vahey, N. A. (2012). Holding on to our functional roots when exploring new intellectual islands: A voyage through implicit cognition </w:t>
-      </w:r>
-      <w:r>
-        <w:t>research</w:t>
-      </w:r>
-      <w:r>
-        <w:t xml:space="preserve">. </w:t>
-      </w:r>
-      <w:r>
-        <w:rPr>
+        <w:rPr>
+          <w:rFonts w:cs="Times New Roman"/>
+        </w:rPr>
+        <w:t xml:space="preserve">Hughes, S., Barnes-Holmes, D., &amp; Vahey, N. A. (2012). Holding on to our functional roots when exploring new intellectual islands: A voyage through implicit cognition research. </w:t>
+      </w:r>
+      <w:r>
+        <w:rPr>
+          <w:rFonts w:cs="Times New Roman"/>
           <w:i/>
           <w:iCs/>
         </w:rPr>
         <w:t>Journal of Contextual Behavioral Science</w:t>
       </w:r>
       <w:r>
+        <w:rPr>
+          <w:rFonts w:cs="Times New Roman"/>
+        </w:rPr>
         <w:t xml:space="preserve">, </w:t>
       </w:r>
       <w:r>
         <w:rPr>
+          <w:rFonts w:cs="Times New Roman"/>
           <w:i/>
           <w:iCs/>
         </w:rPr>
         <w:t>1</w:t>
       </w:r>
       <w:r>
+        <w:rPr>
+          <w:rFonts w:cs="Times New Roman"/>
+        </w:rPr>
         <w:t>(1–2), 17–38. https://doi.org/10.1016/j.jcbs.2012.09.003</w:t>
       </w:r>
     </w:p>
     <w:p>
       <w:pPr>
         <w:pStyle w:val="Bibliography"/>
+        <w:rPr>
+          <w:rFonts w:cs="Times New Roman"/>
+        </w:rPr>
       </w:pPr>
       <w:r>
+        <w:rPr>
+          <w:rFonts w:cs="Times New Roman"/>
+        </w:rPr>
         <w:t xml:space="preserve">Hussey, I. (2020). The IRAP is not suitable for individual use due to very wide confidence intervals around D scores. </w:t>
       </w:r>
       <w:r>
         <w:rPr>
+          <w:rFonts w:cs="Times New Roman"/>
           <w:i/>
           <w:iCs/>
         </w:rPr>
         <w:t>Preprint</w:t>
       </w:r>
       <w:r>
+        <w:rPr>
+          <w:rFonts w:cs="Times New Roman"/>
+        </w:rPr>
         <w:t>. https://doi.org/10.31234/osf.io/w2ygr</w:t>
       </w:r>
     </w:p>
     <w:p>
       <w:pPr>
         <w:pStyle w:val="Bibliography"/>
+        <w:rPr>
+          <w:rFonts w:cs="Times New Roman"/>
+        </w:rPr>
       </w:pPr>
       <w:r>
+        <w:rPr>
+          <w:rFonts w:cs="Times New Roman"/>
+        </w:rPr>
         <w:t xml:space="preserve">Hussey, I., Daly, T., &amp; Barnes-Holmes, D. (2015). Life is Good, But Death Ain’t Bad Either: Counter-Intuitive Implicit Biases to Death in a Normative Population. </w:t>
       </w:r>
       <w:r>
         <w:rPr>
+          <w:rFonts w:cs="Times New Roman"/>
           <w:i/>
           <w:iCs/>
         </w:rPr>
         <w:t>The Psychological Record</w:t>
       </w:r>
       <w:r>
+        <w:rPr>
+          <w:rFonts w:cs="Times New Roman"/>
+        </w:rPr>
         <w:t xml:space="preserve">, </w:t>
       </w:r>
       <w:r>
         <w:rPr>
+          <w:rFonts w:cs="Times New Roman"/>
           <w:i/>
           <w:iCs/>
         </w:rPr>
         <w:t>65</w:t>
       </w:r>
       <w:r>
+        <w:rPr>
+          <w:rFonts w:cs="Times New Roman"/>
+        </w:rPr>
         <w:t>(4), 731–742. https://doi.org/10.1007/s40732-015-0142-3</w:t>
       </w:r>
     </w:p>
     <w:p>
       <w:pPr>
         <w:pStyle w:val="Bibliography"/>
+        <w:rPr>
+          <w:rFonts w:cs="Times New Roman"/>
+        </w:rPr>
       </w:pPr>
       <w:r>
-        <w:t xml:space="preserve">Hussey, I., &amp; Drake, C. E. (2020). The Implicit Relational Assessment Procedure demonstrates poor internal consistency and test-retest reliability: A meta-analysis. </w:t>
-      </w:r>
-      <w:r>
-        <w:rPr>
+        <w:rPr>
+          <w:rFonts w:cs="Times New Roman"/>
+        </w:rPr>
+        <w:t xml:space="preserve">Hussey, I., Thompson, M., McEnteggart, C., Barnes-Holmes, D., &amp; Barnes-Holmes, Y. (2015). Interpreting and inverting with less cursing: A guide to interpreting IRAP data. </w:t>
+      </w:r>
+      <w:r>
+        <w:rPr>
+          <w:rFonts w:cs="Times New Roman"/>
           <w:i/>
           <w:iCs/>
         </w:rPr>
-        <w:t>Preprint</w:t>
-      </w:r>
-      <w:r>
-        <w:t>. https://doi.org/10.31234/osf.io/ge3k7</w:t>
+        <w:t>Journal of Contextual Behavioral Science</w:t>
+      </w:r>
+      <w:r>
+        <w:rPr>
+          <w:rFonts w:cs="Times New Roman"/>
+        </w:rPr>
+        <w:t xml:space="preserve">, </w:t>
+      </w:r>
+      <w:r>
+        <w:rPr>
+          <w:rFonts w:cs="Times New Roman"/>
+          <w:i/>
+          <w:iCs/>
+        </w:rPr>
+        <w:t>4</w:t>
+      </w:r>
+      <w:r>
+        <w:rPr>
+          <w:rFonts w:cs="Times New Roman"/>
+        </w:rPr>
+        <w:t>(3), 157–162. https://doi.org/10.1016/j.jcbs.2015.05.001</w:t>
       </w:r>
     </w:p>
     <w:p>
       <w:pPr>
         <w:pStyle w:val="Bibliography"/>
+        <w:rPr>
+          <w:rFonts w:cs="Times New Roman"/>
+        </w:rPr>
       </w:pPr>
       <w:r>
-        <w:t xml:space="preserve">Hussey, I., Thompson, M., McEnteggart, C., Barnes-Holmes, D., &amp; Barnes-Holmes, Y. (2015). Interpreting and inverting with less cursing: A guide to interpreting IRAP data. </w:t>
-      </w:r>
-      <w:r>
-        <w:rPr>
+        <w:rPr>
+          <w:rFonts w:cs="Times New Roman"/>
+        </w:rPr>
+        <w:t xml:space="preserve">Lakens, D. (2013). Calculating and reporting effect sizes to facilitate cumulative science: A practical primer for t-tests and ANOVAs. </w:t>
+      </w:r>
+      <w:r>
+        <w:rPr>
+          <w:rFonts w:cs="Times New Roman"/>
           <w:i/>
           <w:iCs/>
         </w:rPr>
-        <w:t>Journal of Contextual Behavioral Science</w:t>
-      </w:r>
-      <w:r>
+        <w:t>Frontiers in Psychology</w:t>
+      </w:r>
+      <w:r>
+        <w:rPr>
+          <w:rFonts w:cs="Times New Roman"/>
+        </w:rPr>
         <w:t xml:space="preserve">, </w:t>
       </w:r>
       <w:r>
         <w:rPr>
+          <w:rFonts w:cs="Times New Roman"/>
           <w:i/>
           <w:iCs/>
         </w:rPr>
         <w:t>4</w:t>
       </w:r>
       <w:r>
-        <w:t>(3), 157–162. https://doi.org/10.1016/j.jcbs.2015.05.001</w:t>
+        <w:rPr>
+          <w:rFonts w:cs="Times New Roman"/>
+        </w:rPr>
+        <w:t>. https://doi.org/10.3389/fpsyg.2013.00863</w:t>
       </w:r>
     </w:p>
     <w:p>
       <w:pPr>
         <w:pStyle w:val="Bibliography"/>
+        <w:rPr>
+          <w:rFonts w:cs="Times New Roman"/>
+        </w:rPr>
       </w:pPr>
       <w:r>
-        <w:t xml:space="preserve">Lakens, D. (2013). Calculating and reporting effect sizes to facilitate cumulative science: A practical primer for t-tests and ANOVAs. </w:t>
-      </w:r>
-      <w:r>
-        <w:rPr>
+        <w:rPr>
+          <w:rFonts w:cs="Times New Roman"/>
+        </w:rPr>
+        <w:t xml:space="preserve">Lawrence, M. A. (2016). </w:t>
+      </w:r>
+      <w:proofErr w:type="spellStart"/>
+      <w:r>
+        <w:rPr>
+          <w:rFonts w:cs="Times New Roman"/>
           <w:i/>
           <w:iCs/>
         </w:rPr>
-        <w:t>Frontiers in Psychology</w:t>
-      </w:r>
-      <w:r>
-        <w:t xml:space="preserve">, </w:t>
-      </w:r>
-      <w:r>
-        <w:rPr>
+        <w:t>ez</w:t>
+      </w:r>
+      <w:proofErr w:type="spellEnd"/>
+      <w:r>
+        <w:rPr>
+          <w:rFonts w:cs="Times New Roman"/>
           <w:i/>
           <w:iCs/>
         </w:rPr>
-        <w:t>4</w:t>
-      </w:r>
-      <w:r>
-        <w:t>. https://doi.org/10.3389/fpsyg.2013.00863</w:t>
+        <w:t>: Easy Analysis and Visualization of Factorial Experiments</w:t>
+      </w:r>
+      <w:r>
+        <w:rPr>
+          <w:rFonts w:cs="Times New Roman"/>
+        </w:rPr>
+        <w:t>. https://CRAN.R-project.org/package=ez</w:t>
       </w:r>
     </w:p>
     <w:p>
       <w:pPr>
         <w:pStyle w:val="Bibliography"/>
+        <w:rPr>
+          <w:rFonts w:cs="Times New Roman"/>
+        </w:rPr>
       </w:pPr>
       <w:r>
+        <w:rPr>
+          <w:rFonts w:cs="Times New Roman"/>
+        </w:rPr>
         <w:lastRenderedPageBreak/>
-        <w:t xml:space="preserve">Lawrence, M. A. (2016). </w:t>
-      </w:r>
-      <w:r>
-        <w:rPr>
+        <w:t xml:space="preserve">Nosek, B. A., Hawkins, C. B., &amp; Frazier, R. S. (2011). Implicit social cognition: From measures to mechanisms. </w:t>
+      </w:r>
+      <w:r>
+        <w:rPr>
+          <w:rFonts w:cs="Times New Roman"/>
           <w:i/>
           <w:iCs/>
         </w:rPr>
-        <w:t>ez: Easy Analysis and Visualization of Factorial Experiments</w:t>
-      </w:r>
-      <w:r>
-        <w:t>. https://CRAN.R-project.org/package=ez</w:t>
+        <w:t>Trends in Cognitive Sciences</w:t>
+      </w:r>
+      <w:r>
+        <w:rPr>
+          <w:rFonts w:cs="Times New Roman"/>
+        </w:rPr>
+        <w:t xml:space="preserve">, </w:t>
+      </w:r>
+      <w:r>
+        <w:rPr>
+          <w:rFonts w:cs="Times New Roman"/>
+          <w:i/>
+          <w:iCs/>
+        </w:rPr>
+        <w:t>15</w:t>
+      </w:r>
+      <w:r>
+        <w:rPr>
+          <w:rFonts w:cs="Times New Roman"/>
+        </w:rPr>
+        <w:t>(4), 152–159. https://doi.org/10.1016/j.tics.2011.01.005</w:t>
       </w:r>
     </w:p>
     <w:p>
       <w:pPr>
         <w:pStyle w:val="Bibliography"/>
+        <w:rPr>
+          <w:rFonts w:cs="Times New Roman"/>
+        </w:rPr>
       </w:pPr>
       <w:r>
-        <w:t xml:space="preserve">Nosek, B. A., Hawkins, C. B., &amp; Frazier, R. S. (2011). Implicit social cognition: From measures to mechanisms. </w:t>
-      </w:r>
-      <w:r>
-        <w:rPr>
+        <w:rPr>
+          <w:rFonts w:cs="Times New Roman"/>
+        </w:rPr>
+        <w:t xml:space="preserve">O’Shea, B., Watson, D. G., &amp; Brown, G. D. A. (2016). Measuring implicit attitudes: A positive framing bias flaw in the Implicit Relational Assessment Procedure (IRAP). </w:t>
+      </w:r>
+      <w:r>
+        <w:rPr>
+          <w:rFonts w:cs="Times New Roman"/>
           <w:i/>
           <w:iCs/>
         </w:rPr>
-        <w:t>Trends in Cognitive Sciences</w:t>
-      </w:r>
-      <w:r>
+        <w:t>Psychological Assessment</w:t>
+      </w:r>
+      <w:r>
+        <w:rPr>
+          <w:rFonts w:cs="Times New Roman"/>
+        </w:rPr>
         <w:t xml:space="preserve">, </w:t>
       </w:r>
       <w:r>
         <w:rPr>
+          <w:rFonts w:cs="Times New Roman"/>
           <w:i/>
           <w:iCs/>
         </w:rPr>
-        <w:t>15</w:t>
-      </w:r>
-      <w:r>
-        <w:t>(4), 152–159. https://doi.org/10.1016/j.tics.2011.01.005</w:t>
+        <w:t>28</w:t>
+      </w:r>
+      <w:r>
+        <w:rPr>
+          <w:rFonts w:cs="Times New Roman"/>
+        </w:rPr>
+        <w:t>(2), 158–170. https://doi.org/10.1037/pas0000172</w:t>
       </w:r>
     </w:p>
     <w:p>
       <w:pPr>
         <w:pStyle w:val="Bibliography"/>
+        <w:rPr>
+          <w:rFonts w:cs="Times New Roman"/>
+        </w:rPr>
       </w:pPr>
       <w:r>
-        <w:t xml:space="preserve">O’Shea, B., Watson, D. G., &amp; Brown, G. D. A. (2016). Measuring implicit attitudes: A positive framing bias flaw in the Implicit Relational Assessment Procedure (IRAP). </w:t>
-      </w:r>
-      <w:r>
-        <w:rPr>
+        <w:rPr>
+          <w:rFonts w:cs="Times New Roman"/>
+        </w:rPr>
+        <w:t xml:space="preserve">Pfister, R., &amp; </w:t>
+      </w:r>
+      <w:proofErr w:type="spellStart"/>
+      <w:r>
+        <w:rPr>
+          <w:rFonts w:cs="Times New Roman"/>
+        </w:rPr>
+        <w:t>Janczyk</w:t>
+      </w:r>
+      <w:proofErr w:type="spellEnd"/>
+      <w:r>
+        <w:rPr>
+          <w:rFonts w:cs="Times New Roman"/>
+        </w:rPr>
+        <w:t xml:space="preserve">, M. (2019). </w:t>
+      </w:r>
+      <w:proofErr w:type="spellStart"/>
+      <w:r>
+        <w:rPr>
+          <w:rFonts w:cs="Times New Roman"/>
           <w:i/>
           <w:iCs/>
         </w:rPr>
-        <w:t>Psychological Assessment</w:t>
-      </w:r>
-      <w:r>
-        <w:t xml:space="preserve">, </w:t>
-      </w:r>
-      <w:r>
-        <w:rPr>
+        <w:t>schoRsch</w:t>
+      </w:r>
+      <w:proofErr w:type="spellEnd"/>
+      <w:r>
+        <w:rPr>
+          <w:rFonts w:cs="Times New Roman"/>
           <w:i/>
           <w:iCs/>
         </w:rPr>
-        <w:t>28</w:t>
-      </w:r>
-      <w:r>
-        <w:t>(2), 158–170. https://doi.org/10.1037/pas0000172</w:t>
+        <w:t xml:space="preserve">: Tools for </w:t>
+      </w:r>
+      <w:proofErr w:type="spellStart"/>
+      <w:r>
+        <w:rPr>
+          <w:rFonts w:cs="Times New Roman"/>
+          <w:i/>
+          <w:iCs/>
+        </w:rPr>
+        <w:t>Analyzing</w:t>
+      </w:r>
+      <w:proofErr w:type="spellEnd"/>
+      <w:r>
+        <w:rPr>
+          <w:rFonts w:cs="Times New Roman"/>
+          <w:i/>
+          <w:iCs/>
+        </w:rPr>
+        <w:t xml:space="preserve"> Factorial Experiments</w:t>
+      </w:r>
+      <w:r>
+        <w:rPr>
+          <w:rFonts w:cs="Times New Roman"/>
+        </w:rPr>
+        <w:t xml:space="preserve"> (1.7). https://CRAN.R-project.org/package=schoRsch</w:t>
       </w:r>
     </w:p>
     <w:p>
       <w:pPr>
         <w:pStyle w:val="Bibliography"/>
+        <w:rPr>
+          <w:rFonts w:cs="Times New Roman"/>
+        </w:rPr>
       </w:pPr>
       <w:r>
-        <w:t xml:space="preserve">Pfister, R., &amp; Janczyk, M. (2019). </w:t>
-      </w:r>
-      <w:r>
-        <w:rPr>
+        <w:rPr>
+          <w:rFonts w:cs="Times New Roman"/>
+        </w:rPr>
+        <w:t xml:space="preserve">R Core Team. (2022). </w:t>
+      </w:r>
+      <w:r>
+        <w:rPr>
+          <w:rFonts w:cs="Times New Roman"/>
           <w:i/>
           <w:iCs/>
         </w:rPr>
-        <w:t>schoRsch: Tools for Analyzing Factorial Experiments</w:t>
-      </w:r>
-      <w:r>
-        <w:t xml:space="preserve"> (1.7). https://CRAN.R-project.org/package=schoRsch</w:t>
+        <w:t>R: A language and environment for statistical computing</w:t>
+      </w:r>
+      <w:r>
+        <w:rPr>
+          <w:rFonts w:cs="Times New Roman"/>
+        </w:rPr>
+        <w:t xml:space="preserve"> (4.2). R Foundation for Statistical Computing. https://www.R-project.org/</w:t>
       </w:r>
     </w:p>
     <w:p>
       <w:pPr>
         <w:pStyle w:val="Bibliography"/>
+        <w:rPr>
+          <w:rFonts w:cs="Times New Roman"/>
+        </w:rPr>
       </w:pPr>
       <w:r>
-        <w:t xml:space="preserve">R Core Team. (2022). </w:t>
-      </w:r>
-      <w:r>
-        <w:rPr>
+        <w:rPr>
+          <w:rFonts w:cs="Times New Roman"/>
+        </w:rPr>
+        <w:t xml:space="preserve">Ratcliff, R. (1993). Methods for dealing with reaction time outliers. </w:t>
+      </w:r>
+      <w:r>
+        <w:rPr>
+          <w:rFonts w:cs="Times New Roman"/>
           <w:i/>
           <w:iCs/>
         </w:rPr>
-        <w:t>R: A language and environment for statistical computing</w:t>
-      </w:r>
-      <w:r>
-        <w:t xml:space="preserve"> (4.2). R Foundation for Statistical Computing. https://www.R-project.org/</w:t>
+        <w:t>Psychological Bulletin</w:t>
+      </w:r>
+      <w:r>
+        <w:rPr>
+          <w:rFonts w:cs="Times New Roman"/>
+        </w:rPr>
+        <w:t xml:space="preserve">, </w:t>
+      </w:r>
+      <w:r>
+        <w:rPr>
+          <w:rFonts w:cs="Times New Roman"/>
+          <w:i/>
+          <w:iCs/>
+        </w:rPr>
+        <w:t>114</w:t>
+      </w:r>
+      <w:r>
+        <w:rPr>
+          <w:rFonts w:cs="Times New Roman"/>
+        </w:rPr>
+        <w:t>(4), 510–532. https://doi.org/10.1037/0033-2909.114.3.510</w:t>
       </w:r>
     </w:p>
     <w:p>
       <w:pPr>
         <w:pStyle w:val="Bibliography"/>
+        <w:rPr>
+          <w:rFonts w:cs="Times New Roman"/>
+        </w:rPr>
       </w:pPr>
       <w:r>
-        <w:t xml:space="preserve">Ratcliff, R. (1993). Methods for dealing with reaction time outliers. </w:t>
-      </w:r>
-      <w:r>
-        <w:rPr>
+        <w:rPr>
+          <w:rFonts w:cs="Times New Roman"/>
+        </w:rPr>
+        <w:t xml:space="preserve">Remue, J., De Houwer, J., Barnes-Holmes, D., Vanderhasselt, M. A., &amp; De Raedt, R. (2013). Self-esteem revisited: Performance on the implicit relational assessment procedure as a measure of self-versus ideal self-related cognitions in dysphoria. </w:t>
+      </w:r>
+      <w:r>
+        <w:rPr>
+          <w:rFonts w:cs="Times New Roman"/>
           <w:i/>
           <w:iCs/>
         </w:rPr>
-        <w:t>Psychological Bulletin</w:t>
-      </w:r>
-      <w:r>
+        <w:t>Cognition &amp; Emotion</w:t>
+      </w:r>
+      <w:r>
+        <w:rPr>
+          <w:rFonts w:cs="Times New Roman"/>
+        </w:rPr>
         <w:t xml:space="preserve">, </w:t>
       </w:r>
       <w:r>
         <w:rPr>
+          <w:rFonts w:cs="Times New Roman"/>
           <w:i/>
           <w:iCs/>
         </w:rPr>
-        <w:t>114</w:t>
-      </w:r>
-      <w:r>
-        <w:t>(4), 510–532. https://doi.org/10.1037/0033-2909.114.3.510</w:t>
+        <w:t>27</w:t>
+      </w:r>
+      <w:r>
+        <w:rPr>
+          <w:rFonts w:cs="Times New Roman"/>
+        </w:rPr>
+        <w:t>(8), 1441–1449. https://doi.org/10.1080/02699931.2013.786681</w:t>
       </w:r>
     </w:p>
     <w:p>
       <w:pPr>
         <w:pStyle w:val="Bibliography"/>
+        <w:rPr>
+          <w:rFonts w:cs="Times New Roman"/>
+        </w:rPr>
       </w:pPr>
       <w:r>
-        <w:t xml:space="preserve">Remue, J., De Houwer, J., Barnes-Holmes, D., Vanderhasselt, M. A., &amp; De Raedt, R. (2013). Self-esteem revisited: Performance on the implicit relational assessment procedure as a measure of self-versus ideal self-related cognitions in dysphoria. </w:t>
-      </w:r>
-      <w:r>
-        <w:rPr>
+        <w:rPr>
+          <w:rFonts w:cs="Times New Roman"/>
+        </w:rPr>
+        <w:t xml:space="preserve">Remue, J., Hughes, S., De Houwer, J., &amp; De Raedt, R. (2014). To Be or Want to Be: Disentangling the Role of Actual versus Ideal Self in Implicit Self-Esteem. </w:t>
+      </w:r>
+      <w:r>
+        <w:rPr>
+          <w:rFonts w:cs="Times New Roman"/>
           <w:i/>
           <w:iCs/>
         </w:rPr>
-        <w:t>Cognition &amp; Emotion</w:t>
-      </w:r>
-      <w:r>
+        <w:t>PLoS ONE</w:t>
+      </w:r>
+      <w:r>
+        <w:rPr>
+          <w:rFonts w:cs="Times New Roman"/>
+        </w:rPr>
         <w:t xml:space="preserve">, </w:t>
       </w:r>
       <w:r>
         <w:rPr>
+          <w:rFonts w:cs="Times New Roman"/>
           <w:i/>
           <w:iCs/>
         </w:rPr>
-        <w:t>27</w:t>
-      </w:r>
-      <w:r>
-        <w:t>(8), 1441–1449. https://doi.org/10.1080/02699931.2013.786681</w:t>
+        <w:t>9</w:t>
+      </w:r>
+      <w:r>
+        <w:rPr>
+          <w:rFonts w:cs="Times New Roman"/>
+        </w:rPr>
+        <w:t>(9), e108837. https://doi.org/10.1371/journal.pone.0108837</w:t>
       </w:r>
     </w:p>
     <w:p>
       <w:pPr>
         <w:pStyle w:val="Bibliography"/>
+        <w:rPr>
+          <w:rFonts w:cs="Times New Roman"/>
+        </w:rPr>
       </w:pPr>
       <w:r>
-        <w:t xml:space="preserve">Remue, J., Hughes, S., De Houwer, J., &amp; De Raedt, R. (2014). To Be or Want to Be: Disentangling the Role of Actual versus Ideal Self in Implicit Self-Esteem. </w:t>
-      </w:r>
-      <w:r>
-        <w:rPr>
+        <w:rPr>
+          <w:rFonts w:cs="Times New Roman"/>
+        </w:rPr>
+        <w:t xml:space="preserve">Simmons, J. P., Nelson, L. D., &amp; Simonsohn, U. (2012). </w:t>
+      </w:r>
+      <w:r>
+        <w:rPr>
+          <w:rFonts w:cs="Times New Roman"/>
           <w:i/>
           <w:iCs/>
         </w:rPr>
-        <w:t>PLoS ONE</w:t>
-      </w:r>
-      <w:r>
-        <w:t xml:space="preserve">, </w:t>
-      </w:r>
-      <w:r>
-        <w:rPr>
-          <w:i/>
-          <w:iCs/>
-        </w:rPr>
-        <w:t>9</w:t>
-      </w:r>
-      <w:r>
-        <w:t>(9), e108837. https://doi.org/10.1371/journal.pone.0108837</w:t>
+        <w:t>A 21 word solution</w:t>
+      </w:r>
+      <w:r>
+        <w:rPr>
+          <w:rFonts w:cs="Times New Roman"/>
+        </w:rPr>
+        <w:t>. Social Science Research Network. http://papers.ssrn.com/abstract=2160588</w:t>
       </w:r>
     </w:p>
     <w:p>
       <w:pPr>
         <w:pStyle w:val="Bibliography"/>
+        <w:rPr>
+          <w:rFonts w:cs="Times New Roman"/>
+        </w:rPr>
       </w:pPr>
       <w:r>
-        <w:t xml:space="preserve">Simmons, J. P., Nelson, L. D., &amp; Simonsohn, U. (2012). </w:t>
-      </w:r>
-      <w:r>
-        <w:rPr>
+        <w:rPr>
+          <w:rFonts w:cs="Times New Roman"/>
+        </w:rPr>
+        <w:t xml:space="preserve">Whelan, R. (2008). Effective analysis of reaction time data. </w:t>
+      </w:r>
+      <w:r>
+        <w:rPr>
+          <w:rFonts w:cs="Times New Roman"/>
           <w:i/>
           <w:iCs/>
         </w:rPr>
-        <w:t>A 21 word solution</w:t>
-      </w:r>
-      <w:r>
-        <w:t>. Social Science Research Network. http://papers.ssrn.com/abstract=2160588</w:t>
-      </w:r>
-    </w:p>
-    <w:p>
-      <w:pPr>
-        <w:pStyle w:val="Bibliography"/>
-      </w:pPr>
-      <w:r>
-        <w:t>Whelan, R. (2008). Effective analysis of reaction time data. The Psychological Record, 58(3), 475–482.</w:t>
+        <w:t>The Psychological Record</w:t>
+      </w:r>
+      <w:r>
+        <w:rPr>
+          <w:rFonts w:cs="Times New Roman"/>
+        </w:rPr>
+        <w:t xml:space="preserve">, </w:t>
+      </w:r>
+      <w:r>
+        <w:rPr>
+          <w:rFonts w:cs="Times New Roman"/>
+          <w:i/>
+          <w:iCs/>
+        </w:rPr>
+        <w:t>58</w:t>
+      </w:r>
+      <w:r>
+        <w:rPr>
+          <w:rFonts w:cs="Times New Roman"/>
+        </w:rPr>
+        <w:t>(3), 475–482.</w:t>
       </w:r>
     </w:p>
     <w:p>
@@ -4888,7 +5236,6 @@
         <w:ind w:firstLine="0"/>
       </w:pPr>
       <w:r>
-        <w:lastRenderedPageBreak/>
         <w:fldChar w:fldCharType="end"/>
       </w:r>
     </w:p>

</xml_diff>